<commit_message>
Finished chapter4 & homework2
</commit_message>
<xml_diff>
--- a/homework2.docx
+++ b/homework2.docx
@@ -4,6 +4,9 @@
   <w:body>
     <w:p>
       <w:r>
+        <w:rPr>
+          <w:noProof/>
+        </w:rPr>
         <w:drawing>
           <wp:inline distT="0" distB="0" distL="0" distR="0" wp14:anchorId="54B7C1E7" wp14:editId="196B64D9">
             <wp:extent cx="5943600" cy="5236845"/>
@@ -86,6 +89,9 @@
     </w:p>
     <w:p>
       <w:r>
+        <w:rPr>
+          <w:noProof/>
+        </w:rPr>
         <w:lastRenderedPageBreak/>
         <w:drawing>
           <wp:inline distT="0" distB="0" distL="0" distR="0" wp14:anchorId="145A7D09" wp14:editId="619245D2">
@@ -112,6 +118,135 @@
                     <a:xfrm>
                       <a:off x="0" y="0"/>
                       <a:ext cx="5943600" cy="6437630"/>
+                    </a:xfrm>
+                    <a:prstGeom prst="rect">
+                      <a:avLst/>
+                    </a:prstGeom>
+                  </pic:spPr>
+                </pic:pic>
+              </a:graphicData>
+            </a:graphic>
+          </wp:inline>
+        </w:drawing>
+      </w:r>
+    </w:p>
+    <w:p>
+      <w:r>
+        <w:rPr>
+          <w:noProof/>
+        </w:rPr>
+        <w:lastRenderedPageBreak/>
+        <w:drawing>
+          <wp:inline distT="0" distB="0" distL="0" distR="0" wp14:anchorId="0AEADE13" wp14:editId="3A89F3A9">
+            <wp:extent cx="5943600" cy="6793230"/>
+            <wp:effectExtent l="0" t="0" r="0" b="7620"/>
+            <wp:docPr id="4" name="Picture 4"/>
+            <wp:cNvGraphicFramePr>
+              <a:graphicFrameLocks xmlns:a="http://schemas.openxmlformats.org/drawingml/2006/main" noChangeAspect="1"/>
+            </wp:cNvGraphicFramePr>
+            <a:graphic xmlns:a="http://schemas.openxmlformats.org/drawingml/2006/main">
+              <a:graphicData uri="http://schemas.openxmlformats.org/drawingml/2006/picture">
+                <pic:pic xmlns:pic="http://schemas.openxmlformats.org/drawingml/2006/picture">
+                  <pic:nvPicPr>
+                    <pic:cNvPr id="1" name=""/>
+                    <pic:cNvPicPr/>
+                  </pic:nvPicPr>
+                  <pic:blipFill>
+                    <a:blip r:embed="rId7"/>
+                    <a:stretch>
+                      <a:fillRect/>
+                    </a:stretch>
+                  </pic:blipFill>
+                  <pic:spPr>
+                    <a:xfrm>
+                      <a:off x="0" y="0"/>
+                      <a:ext cx="5943600" cy="6793230"/>
+                    </a:xfrm>
+                    <a:prstGeom prst="rect">
+                      <a:avLst/>
+                    </a:prstGeom>
+                  </pic:spPr>
+                </pic:pic>
+              </a:graphicData>
+            </a:graphic>
+          </wp:inline>
+        </w:drawing>
+      </w:r>
+    </w:p>
+    <w:p>
+      <w:r>
+        <w:rPr>
+          <w:noProof/>
+        </w:rPr>
+        <w:lastRenderedPageBreak/>
+        <w:drawing>
+          <wp:inline distT="0" distB="0" distL="0" distR="0" wp14:anchorId="136A6A82" wp14:editId="1AAC29AC">
+            <wp:extent cx="5943600" cy="2231390"/>
+            <wp:effectExtent l="0" t="0" r="0" b="0"/>
+            <wp:docPr id="5" name="Picture 5"/>
+            <wp:cNvGraphicFramePr>
+              <a:graphicFrameLocks xmlns:a="http://schemas.openxmlformats.org/drawingml/2006/main" noChangeAspect="1"/>
+            </wp:cNvGraphicFramePr>
+            <a:graphic xmlns:a="http://schemas.openxmlformats.org/drawingml/2006/main">
+              <a:graphicData uri="http://schemas.openxmlformats.org/drawingml/2006/picture">
+                <pic:pic xmlns:pic="http://schemas.openxmlformats.org/drawingml/2006/picture">
+                  <pic:nvPicPr>
+                    <pic:cNvPr id="1" name=""/>
+                    <pic:cNvPicPr/>
+                  </pic:nvPicPr>
+                  <pic:blipFill>
+                    <a:blip r:embed="rId8"/>
+                    <a:stretch>
+                      <a:fillRect/>
+                    </a:stretch>
+                  </pic:blipFill>
+                  <pic:spPr>
+                    <a:xfrm>
+                      <a:off x="0" y="0"/>
+                      <a:ext cx="5943600" cy="2231390"/>
+                    </a:xfrm>
+                    <a:prstGeom prst="rect">
+                      <a:avLst/>
+                    </a:prstGeom>
+                  </pic:spPr>
+                </pic:pic>
+              </a:graphicData>
+            </a:graphic>
+          </wp:inline>
+        </w:drawing>
+      </w:r>
+    </w:p>
+    <w:p>
+      <w:r>
+        <w:rPr>
+          <w:noProof/>
+        </w:rPr>
+        <w:lastRenderedPageBreak/>
+        <w:drawing>
+          <wp:inline distT="0" distB="0" distL="0" distR="0" wp14:anchorId="6C874A7A" wp14:editId="023594C2">
+            <wp:extent cx="5943600" cy="8150860"/>
+            <wp:effectExtent l="0" t="0" r="0" b="2540"/>
+            <wp:docPr id="6" name="Picture 6"/>
+            <wp:cNvGraphicFramePr>
+              <a:graphicFrameLocks xmlns:a="http://schemas.openxmlformats.org/drawingml/2006/main" noChangeAspect="1"/>
+            </wp:cNvGraphicFramePr>
+            <a:graphic xmlns:a="http://schemas.openxmlformats.org/drawingml/2006/main">
+              <a:graphicData uri="http://schemas.openxmlformats.org/drawingml/2006/picture">
+                <pic:pic xmlns:pic="http://schemas.openxmlformats.org/drawingml/2006/picture">
+                  <pic:nvPicPr>
+                    <pic:cNvPr id="1" name=""/>
+                    <pic:cNvPicPr/>
+                  </pic:nvPicPr>
+                  <pic:blipFill>
+                    <a:blip r:embed="rId9"/>
+                    <a:stretch>
+                      <a:fillRect/>
+                    </a:stretch>
+                  </pic:blipFill>
+                  <pic:spPr>
+                    <a:xfrm>
+                      <a:off x="0" y="0"/>
+                      <a:ext cx="5943600" cy="8150860"/>
                     </a:xfrm>
                     <a:prstGeom prst="rect">
                       <a:avLst/>

</xml_diff>